<commit_message>
Given an array of Integers, return an array with even integers removed
</commit_message>
<xml_diff>
--- a/Notes.docx
+++ b/Notes.docx
@@ -2,7 +2,362 @@
 <file path=word/document.xml><?xml version="1.0" encoding="utf-8"?>
 <w:document xmlns:wpc="http://schemas.microsoft.com/office/word/2010/wordprocessingCanvas" xmlns:cx="http://schemas.microsoft.com/office/drawing/2014/chartex" xmlns:cx1="http://schemas.microsoft.com/office/drawing/2015/9/8/chartex" xmlns:cx2="http://schemas.microsoft.com/office/drawing/2015/10/21/chartex" xmlns:cx3="http://schemas.microsoft.com/office/drawing/2016/5/9/chartex" xmlns:cx4="http://schemas.microsoft.com/office/drawing/2016/5/10/chartex" xmlns:cx5="http://schemas.microsoft.com/office/drawing/2016/5/11/chartex" xmlns:cx6="http://schemas.microsoft.com/office/drawing/2016/5/12/chartex" xmlns:cx7="http://schemas.microsoft.com/office/drawing/2016/5/13/chartex" xmlns:cx8="http://schemas.microsoft.com/office/drawing/2016/5/14/chartex" xmlns:mc="http://schemas.openxmlformats.org/markup-compatibility/2006" xmlns:aink="http://schemas.microsoft.com/office/drawing/2016/ink" xmlns:am3d="http://schemas.microsoft.com/office/drawing/2017/model3d" xmlns:o="urn:schemas-microsoft-com:office:office" xmlns:oel="http://schemas.microsoft.com/office/2019/extlst" xmlns:r="http://schemas.openxmlformats.org/officeDocument/2006/relationships" xmlns:m="http://schemas.openxmlformats.org/officeDocument/2006/math" xmlns:v="urn:schemas-microsoft-com:vml" xmlns:wp14="http://schemas.microsoft.com/office/word/2010/wordprocessingDrawing" xmlns:wp="http://schemas.openxmlformats.org/drawingml/2006/wordprocessingDrawing" xmlns:w10="urn:schemas-microsoft-com:office:word" xmlns:w="http://schemas.openxmlformats.org/wordprocessingml/2006/main" xmlns:w14="http://schemas.microsoft.com/office/word/2010/wordml" xmlns:w15="http://schemas.microsoft.com/office/word/2012/wordml" xmlns:w16cex="http://schemas.microsoft.com/office/word/2018/wordml/cex" xmlns:w16cid="http://schemas.microsoft.com/office/word/2016/wordml/cid" xmlns:w16="http://schemas.microsoft.com/office/word/2018/wordml" xmlns:w16du="http://schemas.microsoft.com/office/word/2023/wordml/word16du" xmlns:w16sdtdh="http://schemas.microsoft.com/office/word/2020/wordml/sdtdatahash" xmlns:w16se="http://schemas.microsoft.com/office/word/2015/wordml/symex" xmlns:wpg="http://schemas.microsoft.com/office/word/2010/wordprocessingGroup" xmlns:wpi="http://schemas.microsoft.com/office/word/2010/wordprocessingInk" xmlns:wne="http://schemas.microsoft.com/office/word/2006/wordml" xmlns:wps="http://schemas.microsoft.com/office/word/2010/wordprocessingShape" mc:Ignorable="w14 w15 w16se w16cid w16 w16cex w16sdtdh w16du wp14">
   <w:body>
-    <w:p/>
+    <w:p>
+      <w:pPr>
+        <w:spacing w:after="0"/>
+      </w:pPr>
+    </w:p>
+    <w:p>
+      <w:pPr>
+        <w:pStyle w:val="ListParagraph"/>
+        <w:numPr>
+          <w:ilvl w:val="0"/>
+          <w:numId w:val="2"/>
+        </w:numPr>
+        <w:spacing w:after="0"/>
+      </w:pPr>
+      <w:r>
+        <w:t xml:space="preserve">To determine the performance of an algorithm we check </w:t>
+      </w:r>
+    </w:p>
+    <w:p>
+      <w:pPr>
+        <w:pStyle w:val="ListParagraph"/>
+        <w:numPr>
+          <w:ilvl w:val="0"/>
+          <w:numId w:val="3"/>
+        </w:numPr>
+        <w:spacing w:after="0"/>
+      </w:pPr>
+      <w:r>
+        <w:t xml:space="preserve">Time complexity </w:t>
+      </w:r>
+    </w:p>
+    <w:p>
+      <w:pPr>
+        <w:pStyle w:val="ListParagraph"/>
+        <w:numPr>
+          <w:ilvl w:val="0"/>
+          <w:numId w:val="3"/>
+        </w:numPr>
+        <w:spacing w:after="0"/>
+      </w:pPr>
+      <w:r>
+        <w:t xml:space="preserve">Space Complexity </w:t>
+      </w:r>
+    </w:p>
+    <w:p>
+      <w:pPr>
+        <w:spacing w:after="0"/>
+      </w:pPr>
+    </w:p>
+    <w:p>
+      <w:pPr>
+        <w:pStyle w:val="ListParagraph"/>
+        <w:numPr>
+          <w:ilvl w:val="0"/>
+          <w:numId w:val="2"/>
+        </w:numPr>
+        <w:spacing w:after="0"/>
+      </w:pPr>
+      <w:r>
+        <w:t xml:space="preserve">What is Time Complexity? </w:t>
+      </w:r>
+    </w:p>
+    <w:p>
+      <w:pPr>
+        <w:pStyle w:val="ListParagraph"/>
+        <w:numPr>
+          <w:ilvl w:val="0"/>
+          <w:numId w:val="4"/>
+        </w:numPr>
+        <w:spacing w:after="0"/>
+      </w:pPr>
+      <w:r>
+        <w:t xml:space="preserve">The amount of time taken by an algorithm to run </w:t>
+      </w:r>
+    </w:p>
+    <w:p>
+      <w:pPr>
+        <w:pStyle w:val="ListParagraph"/>
+        <w:numPr>
+          <w:ilvl w:val="0"/>
+          <w:numId w:val="4"/>
+        </w:numPr>
+        <w:spacing w:after="0"/>
+      </w:pPr>
+      <w:r>
+        <w:t xml:space="preserve">The inputs processed by an algorithm helps in determining the time complexity </w:t>
+      </w:r>
+    </w:p>
+    <w:p>
+      <w:pPr>
+        <w:spacing w:after="0"/>
+      </w:pPr>
+    </w:p>
+    <w:p>
+      <w:pPr>
+        <w:pStyle w:val="ListParagraph"/>
+        <w:numPr>
+          <w:ilvl w:val="0"/>
+          <w:numId w:val="2"/>
+        </w:numPr>
+        <w:spacing w:after="0"/>
+      </w:pPr>
+      <w:r>
+        <w:t>What is Space Complexity?</w:t>
+      </w:r>
+    </w:p>
+    <w:p>
+      <w:pPr>
+        <w:pStyle w:val="ListParagraph"/>
+        <w:numPr>
+          <w:ilvl w:val="0"/>
+          <w:numId w:val="4"/>
+        </w:numPr>
+        <w:spacing w:after="0"/>
+      </w:pPr>
+      <w:r>
+        <w:t>The amount of memory or space taken by algorithms to run.</w:t>
+      </w:r>
+    </w:p>
+    <w:p>
+      <w:pPr>
+        <w:pStyle w:val="ListParagraph"/>
+        <w:numPr>
+          <w:ilvl w:val="0"/>
+          <w:numId w:val="4"/>
+        </w:numPr>
+        <w:spacing w:after="0"/>
+      </w:pPr>
+      <w:r>
+        <w:t xml:space="preserve">The memory required to process the input by an algorithm helps in determining the space complexity. </w:t>
+      </w:r>
+    </w:p>
+    <w:p>
+      <w:pPr>
+        <w:spacing w:after="0"/>
+      </w:pPr>
+    </w:p>
+    <w:p>
+      <w:pPr>
+        <w:pStyle w:val="ListParagraph"/>
+        <w:numPr>
+          <w:ilvl w:val="0"/>
+          <w:numId w:val="2"/>
+        </w:numPr>
+        <w:spacing w:after="0"/>
+      </w:pPr>
+      <w:r>
+        <w:t>What is Asymptotic Analysis?</w:t>
+      </w:r>
+    </w:p>
+    <w:p>
+      <w:pPr>
+        <w:pStyle w:val="ListParagraph"/>
+        <w:numPr>
+          <w:ilvl w:val="0"/>
+          <w:numId w:val="4"/>
+        </w:numPr>
+        <w:spacing w:after="0"/>
+      </w:pPr>
+      <w:r>
+        <w:t xml:space="preserve">Asymptotic analysis helps in evaluating performance of an algorithm in terms of input size and its increase. </w:t>
+      </w:r>
+    </w:p>
+    <w:p>
+      <w:pPr>
+        <w:pStyle w:val="ListParagraph"/>
+        <w:numPr>
+          <w:ilvl w:val="0"/>
+          <w:numId w:val="4"/>
+        </w:numPr>
+        <w:spacing w:after="0"/>
+      </w:pPr>
+      <w:r>
+        <w:t>Using asymptotic analysis, we don’t measure actual running time of algorithms</w:t>
+      </w:r>
+    </w:p>
+    <w:p>
+      <w:pPr>
+        <w:pStyle w:val="ListParagraph"/>
+        <w:numPr>
+          <w:ilvl w:val="0"/>
+          <w:numId w:val="4"/>
+        </w:numPr>
+        <w:spacing w:after="0"/>
+      </w:pPr>
+      <w:r>
+        <w:t xml:space="preserve">It helps in determining how time and space taken by </w:t>
+      </w:r>
+      <w:r>
+        <w:t xml:space="preserve">an </w:t>
+      </w:r>
+      <w:r>
+        <w:t xml:space="preserve">algorithm increases with input size. </w:t>
+      </w:r>
+    </w:p>
+    <w:p>
+      <w:pPr>
+        <w:spacing w:after="0"/>
+      </w:pPr>
+    </w:p>
+    <w:p>
+      <w:pPr>
+        <w:pStyle w:val="ListParagraph"/>
+        <w:numPr>
+          <w:ilvl w:val="0"/>
+          <w:numId w:val="2"/>
+        </w:numPr>
+        <w:spacing w:after="0"/>
+      </w:pPr>
+      <w:r>
+        <w:t xml:space="preserve">What are Asymptotic Notations? </w:t>
+      </w:r>
+    </w:p>
+    <w:p>
+      <w:pPr>
+        <w:pStyle w:val="ListParagraph"/>
+        <w:numPr>
+          <w:ilvl w:val="0"/>
+          <w:numId w:val="4"/>
+        </w:numPr>
+        <w:spacing w:after="0"/>
+      </w:pPr>
+      <w:r>
+        <w:t xml:space="preserve">Asymptotic Notations are the mathematical tools used to describe the running time of an algorithm in terms of input size. </w:t>
+      </w:r>
+    </w:p>
+    <w:p>
+      <w:pPr>
+        <w:pStyle w:val="ListParagraph"/>
+        <w:numPr>
+          <w:ilvl w:val="0"/>
+          <w:numId w:val="4"/>
+        </w:numPr>
+        <w:spacing w:after="0"/>
+      </w:pPr>
+      <w:r>
+        <w:t xml:space="preserve">Asymptotic Notations help us in determining </w:t>
+      </w:r>
+    </w:p>
+    <w:p>
+      <w:pPr>
+        <w:pStyle w:val="ListParagraph"/>
+        <w:numPr>
+          <w:ilvl w:val="1"/>
+          <w:numId w:val="4"/>
+        </w:numPr>
+        <w:spacing w:after="0"/>
+      </w:pPr>
+      <w:r>
+        <w:t>Best Case</w:t>
+      </w:r>
+    </w:p>
+    <w:p>
+      <w:pPr>
+        <w:pStyle w:val="ListParagraph"/>
+        <w:numPr>
+          <w:ilvl w:val="1"/>
+          <w:numId w:val="4"/>
+        </w:numPr>
+        <w:spacing w:after="0"/>
+      </w:pPr>
+      <w:r>
+        <w:t xml:space="preserve">Average Case </w:t>
+      </w:r>
+    </w:p>
+    <w:p>
+      <w:pPr>
+        <w:pStyle w:val="ListParagraph"/>
+        <w:numPr>
+          <w:ilvl w:val="1"/>
+          <w:numId w:val="4"/>
+        </w:numPr>
+        <w:spacing w:after="0"/>
+      </w:pPr>
+      <w:r>
+        <w:t xml:space="preserve">Worst Case </w:t>
+      </w:r>
+    </w:p>
+    <w:p>
+      <w:pPr>
+        <w:pStyle w:val="ListParagraph"/>
+        <w:spacing w:after="0"/>
+        <w:ind w:left="1800"/>
+      </w:pPr>
+    </w:p>
+    <w:p>
+      <w:pPr>
+        <w:pStyle w:val="ListParagraph"/>
+        <w:numPr>
+          <w:ilvl w:val="0"/>
+          <w:numId w:val="2"/>
+        </w:numPr>
+        <w:spacing w:after="0"/>
+      </w:pPr>
+      <w:r>
+        <w:t xml:space="preserve">Types of Asymptotic Notations </w:t>
+      </w:r>
+    </w:p>
+    <w:p>
+      <w:pPr>
+        <w:pStyle w:val="ListParagraph"/>
+        <w:numPr>
+          <w:ilvl w:val="0"/>
+          <w:numId w:val="5"/>
+        </w:numPr>
+        <w:spacing w:after="0"/>
+      </w:pPr>
+      <w:r>
+        <w:t>Omega (</w:t>
+      </w:r>
+      <w:r>
+        <w:t>Ω</w:t>
+      </w:r>
+      <w:r>
+        <w:t xml:space="preserve">) Notation </w:t>
+      </w:r>
+    </w:p>
+    <w:p>
+      <w:pPr>
+        <w:pStyle w:val="ListParagraph"/>
+        <w:numPr>
+          <w:ilvl w:val="0"/>
+          <w:numId w:val="5"/>
+        </w:numPr>
+        <w:spacing w:after="0"/>
+      </w:pPr>
+      <w:r>
+        <w:t>Big O (O) Notation</w:t>
+      </w:r>
+    </w:p>
+    <w:p>
+      <w:pPr>
+        <w:pStyle w:val="ListParagraph"/>
+        <w:numPr>
+          <w:ilvl w:val="0"/>
+          <w:numId w:val="5"/>
+        </w:numPr>
+        <w:spacing w:after="0"/>
+      </w:pPr>
+      <w:r>
+        <w:t>Theta (</w:t>
+      </w:r>
+      <w:r>
+        <w:rPr>
+          <w:rFonts w:ascii="Arial" w:hAnsi="Arial" w:cs="Arial"/>
+          <w:color w:val="1F1F1F"/>
+          <w:sz w:val="20"/>
+          <w:szCs w:val="20"/>
+          <w:shd w:val="clear" w:color="auto" w:fill="FFFFFF"/>
+        </w:rPr>
+        <w:t>Θ</w:t>
+      </w:r>
+      <w:r>
+        <w:t xml:space="preserve">) Notation </w:t>
+      </w:r>
+    </w:p>
     <w:sectPr>
       <w:pgSz w:w="12240" w:h="15840"/>
       <w:pgMar w:top="720" w:right="720" w:bottom="720" w:left="720" w:header="720" w:footer="720" w:gutter="0"/>
@@ -11,6 +366,519 @@
     </w:sectPr>
   </w:body>
 </w:document>
+</file>
+
+<file path=word/numbering.xml><?xml version="1.0" encoding="utf-8"?>
+<w:numbering xmlns:wpc="http://schemas.microsoft.com/office/word/2010/wordprocessingCanvas" xmlns:cx="http://schemas.microsoft.com/office/drawing/2014/chartex" xmlns:cx1="http://schemas.microsoft.com/office/drawing/2015/9/8/chartex" xmlns:cx2="http://schemas.microsoft.com/office/drawing/2015/10/21/chartex" xmlns:cx3="http://schemas.microsoft.com/office/drawing/2016/5/9/chartex" xmlns:cx4="http://schemas.microsoft.com/office/drawing/2016/5/10/chartex" xmlns:cx5="http://schemas.microsoft.com/office/drawing/2016/5/11/chartex" xmlns:cx6="http://schemas.microsoft.com/office/drawing/2016/5/12/chartex" xmlns:cx7="http://schemas.microsoft.com/office/drawing/2016/5/13/chartex" xmlns:cx8="http://schemas.microsoft.com/office/drawing/2016/5/14/chartex" xmlns:mc="http://schemas.openxmlformats.org/markup-compatibility/2006" xmlns:aink="http://schemas.microsoft.com/office/drawing/2016/ink" xmlns:am3d="http://schemas.microsoft.com/office/drawing/2017/model3d" xmlns:o="urn:schemas-microsoft-com:office:office" xmlns:oel="http://schemas.microsoft.com/office/2019/extlst" xmlns:r="http://schemas.openxmlformats.org/officeDocument/2006/relationships" xmlns:m="http://schemas.openxmlformats.org/officeDocument/2006/math" xmlns:v="urn:schemas-microsoft-com:vml" xmlns:wp14="http://schemas.microsoft.com/office/word/2010/wordprocessingDrawing" xmlns:wp="http://schemas.openxmlformats.org/drawingml/2006/wordprocessingDrawing" xmlns:w10="urn:schemas-microsoft-com:office:word" xmlns:w="http://schemas.openxmlformats.org/wordprocessingml/2006/main" xmlns:w14="http://schemas.microsoft.com/office/word/2010/wordml" xmlns:w15="http://schemas.microsoft.com/office/word/2012/wordml" xmlns:w16cex="http://schemas.microsoft.com/office/word/2018/wordml/cex" xmlns:w16cid="http://schemas.microsoft.com/office/word/2016/wordml/cid" xmlns:w16="http://schemas.microsoft.com/office/word/2018/wordml" xmlns:w16du="http://schemas.microsoft.com/office/word/2023/wordml/word16du" xmlns:w16sdtdh="http://schemas.microsoft.com/office/word/2020/wordml/sdtdatahash" xmlns:w16se="http://schemas.microsoft.com/office/word/2015/wordml/symex" xmlns:wpg="http://schemas.microsoft.com/office/word/2010/wordprocessingGroup" xmlns:wpi="http://schemas.microsoft.com/office/word/2010/wordprocessingInk" xmlns:wne="http://schemas.microsoft.com/office/word/2006/wordml" xmlns:wps="http://schemas.microsoft.com/office/word/2010/wordprocessingShape" mc:Ignorable="w14 w15 w16se w16cid w16 w16cex w16sdtdh w16du wp14">
+  <w:abstractNum w:abstractNumId="0" w15:restartNumberingAfterBreak="0">
+    <w:nsid w:val="24E10E60"/>
+    <w:multiLevelType w:val="hybridMultilevel"/>
+    <w:tmpl w:val="FD646D04"/>
+    <w:lvl w:ilvl="0" w:tplc="04090019">
+      <w:start w:val="1"/>
+      <w:numFmt w:val="lowerLetter"/>
+      <w:lvlText w:val="%1."/>
+      <w:lvlJc w:val="left"/>
+      <w:pPr>
+        <w:ind w:left="1080" w:hanging="360"/>
+      </w:pPr>
+      <w:rPr>
+        <w:rFonts w:hint="default"/>
+      </w:rPr>
+    </w:lvl>
+    <w:lvl w:ilvl="1" w:tplc="04090019" w:tentative="1">
+      <w:start w:val="1"/>
+      <w:numFmt w:val="lowerLetter"/>
+      <w:lvlText w:val="%2."/>
+      <w:lvlJc w:val="left"/>
+      <w:pPr>
+        <w:ind w:left="1800" w:hanging="360"/>
+      </w:pPr>
+    </w:lvl>
+    <w:lvl w:ilvl="2" w:tplc="0409001B" w:tentative="1">
+      <w:start w:val="1"/>
+      <w:numFmt w:val="lowerRoman"/>
+      <w:lvlText w:val="%3."/>
+      <w:lvlJc w:val="right"/>
+      <w:pPr>
+        <w:ind w:left="2520" w:hanging="180"/>
+      </w:pPr>
+    </w:lvl>
+    <w:lvl w:ilvl="3" w:tplc="0409000F" w:tentative="1">
+      <w:start w:val="1"/>
+      <w:numFmt w:val="decimal"/>
+      <w:lvlText w:val="%4."/>
+      <w:lvlJc w:val="left"/>
+      <w:pPr>
+        <w:ind w:left="3240" w:hanging="360"/>
+      </w:pPr>
+    </w:lvl>
+    <w:lvl w:ilvl="4" w:tplc="04090019" w:tentative="1">
+      <w:start w:val="1"/>
+      <w:numFmt w:val="lowerLetter"/>
+      <w:lvlText w:val="%5."/>
+      <w:lvlJc w:val="left"/>
+      <w:pPr>
+        <w:ind w:left="3960" w:hanging="360"/>
+      </w:pPr>
+    </w:lvl>
+    <w:lvl w:ilvl="5" w:tplc="0409001B" w:tentative="1">
+      <w:start w:val="1"/>
+      <w:numFmt w:val="lowerRoman"/>
+      <w:lvlText w:val="%6."/>
+      <w:lvlJc w:val="right"/>
+      <w:pPr>
+        <w:ind w:left="4680" w:hanging="180"/>
+      </w:pPr>
+    </w:lvl>
+    <w:lvl w:ilvl="6" w:tplc="0409000F" w:tentative="1">
+      <w:start w:val="1"/>
+      <w:numFmt w:val="decimal"/>
+      <w:lvlText w:val="%7."/>
+      <w:lvlJc w:val="left"/>
+      <w:pPr>
+        <w:ind w:left="5400" w:hanging="360"/>
+      </w:pPr>
+    </w:lvl>
+    <w:lvl w:ilvl="7" w:tplc="04090019" w:tentative="1">
+      <w:start w:val="1"/>
+      <w:numFmt w:val="lowerLetter"/>
+      <w:lvlText w:val="%8."/>
+      <w:lvlJc w:val="left"/>
+      <w:pPr>
+        <w:ind w:left="6120" w:hanging="360"/>
+      </w:pPr>
+    </w:lvl>
+    <w:lvl w:ilvl="8" w:tplc="0409001B" w:tentative="1">
+      <w:start w:val="1"/>
+      <w:numFmt w:val="lowerRoman"/>
+      <w:lvlText w:val="%9."/>
+      <w:lvlJc w:val="right"/>
+      <w:pPr>
+        <w:ind w:left="6840" w:hanging="180"/>
+      </w:pPr>
+    </w:lvl>
+  </w:abstractNum>
+  <w:abstractNum w:abstractNumId="1" w15:restartNumberingAfterBreak="0">
+    <w:nsid w:val="2D4D1CA9"/>
+    <w:multiLevelType w:val="hybridMultilevel"/>
+    <w:tmpl w:val="F7F63A22"/>
+    <w:lvl w:ilvl="0" w:tplc="A052E1E0">
+      <w:start w:val="1"/>
+      <w:numFmt w:val="decimal"/>
+      <w:lvlText w:val="%1."/>
+      <w:lvlJc w:val="left"/>
+      <w:pPr>
+        <w:ind w:left="720" w:hanging="360"/>
+      </w:pPr>
+      <w:rPr>
+        <w:rFonts w:asciiTheme="minorHAnsi" w:eastAsiaTheme="minorEastAsia" w:hAnsiTheme="minorHAnsi" w:cstheme="minorBidi"/>
+      </w:rPr>
+    </w:lvl>
+    <w:lvl w:ilvl="1" w:tplc="04090003">
+      <w:start w:val="1"/>
+      <w:numFmt w:val="bullet"/>
+      <w:lvlText w:val="o"/>
+      <w:lvlJc w:val="left"/>
+      <w:pPr>
+        <w:ind w:left="1440" w:hanging="360"/>
+      </w:pPr>
+      <w:rPr>
+        <w:rFonts w:ascii="Courier New" w:hAnsi="Courier New" w:cs="Courier New" w:hint="default"/>
+      </w:rPr>
+    </w:lvl>
+    <w:lvl w:ilvl="2" w:tplc="04090005" w:tentative="1">
+      <w:start w:val="1"/>
+      <w:numFmt w:val="bullet"/>
+      <w:lvlText w:val=""/>
+      <w:lvlJc w:val="left"/>
+      <w:pPr>
+        <w:ind w:left="2160" w:hanging="360"/>
+      </w:pPr>
+      <w:rPr>
+        <w:rFonts w:ascii="Wingdings" w:hAnsi="Wingdings" w:hint="default"/>
+      </w:rPr>
+    </w:lvl>
+    <w:lvl w:ilvl="3" w:tplc="04090001" w:tentative="1">
+      <w:start w:val="1"/>
+      <w:numFmt w:val="bullet"/>
+      <w:lvlText w:val=""/>
+      <w:lvlJc w:val="left"/>
+      <w:pPr>
+        <w:ind w:left="2880" w:hanging="360"/>
+      </w:pPr>
+      <w:rPr>
+        <w:rFonts w:ascii="Symbol" w:hAnsi="Symbol" w:hint="default"/>
+      </w:rPr>
+    </w:lvl>
+    <w:lvl w:ilvl="4" w:tplc="04090003" w:tentative="1">
+      <w:start w:val="1"/>
+      <w:numFmt w:val="bullet"/>
+      <w:lvlText w:val="o"/>
+      <w:lvlJc w:val="left"/>
+      <w:pPr>
+        <w:ind w:left="3600" w:hanging="360"/>
+      </w:pPr>
+      <w:rPr>
+        <w:rFonts w:ascii="Courier New" w:hAnsi="Courier New" w:cs="Courier New" w:hint="default"/>
+      </w:rPr>
+    </w:lvl>
+    <w:lvl w:ilvl="5" w:tplc="04090005" w:tentative="1">
+      <w:start w:val="1"/>
+      <w:numFmt w:val="bullet"/>
+      <w:lvlText w:val=""/>
+      <w:lvlJc w:val="left"/>
+      <w:pPr>
+        <w:ind w:left="4320" w:hanging="360"/>
+      </w:pPr>
+      <w:rPr>
+        <w:rFonts w:ascii="Wingdings" w:hAnsi="Wingdings" w:hint="default"/>
+      </w:rPr>
+    </w:lvl>
+    <w:lvl w:ilvl="6" w:tplc="04090001" w:tentative="1">
+      <w:start w:val="1"/>
+      <w:numFmt w:val="bullet"/>
+      <w:lvlText w:val=""/>
+      <w:lvlJc w:val="left"/>
+      <w:pPr>
+        <w:ind w:left="5040" w:hanging="360"/>
+      </w:pPr>
+      <w:rPr>
+        <w:rFonts w:ascii="Symbol" w:hAnsi="Symbol" w:hint="default"/>
+      </w:rPr>
+    </w:lvl>
+    <w:lvl w:ilvl="7" w:tplc="04090003" w:tentative="1">
+      <w:start w:val="1"/>
+      <w:numFmt w:val="bullet"/>
+      <w:lvlText w:val="o"/>
+      <w:lvlJc w:val="left"/>
+      <w:pPr>
+        <w:ind w:left="5760" w:hanging="360"/>
+      </w:pPr>
+      <w:rPr>
+        <w:rFonts w:ascii="Courier New" w:hAnsi="Courier New" w:cs="Courier New" w:hint="default"/>
+      </w:rPr>
+    </w:lvl>
+    <w:lvl w:ilvl="8" w:tplc="04090005" w:tentative="1">
+      <w:start w:val="1"/>
+      <w:numFmt w:val="bullet"/>
+      <w:lvlText w:val=""/>
+      <w:lvlJc w:val="left"/>
+      <w:pPr>
+        <w:ind w:left="6480" w:hanging="360"/>
+      </w:pPr>
+      <w:rPr>
+        <w:rFonts w:ascii="Wingdings" w:hAnsi="Wingdings" w:hint="default"/>
+      </w:rPr>
+    </w:lvl>
+  </w:abstractNum>
+  <w:abstractNum w:abstractNumId="2" w15:restartNumberingAfterBreak="0">
+    <w:nsid w:val="4D3D6B60"/>
+    <w:multiLevelType w:val="hybridMultilevel"/>
+    <w:tmpl w:val="66C4FF4E"/>
+    <w:lvl w:ilvl="0" w:tplc="826E436E">
+      <w:start w:val="1"/>
+      <w:numFmt w:val="lowerLetter"/>
+      <w:lvlText w:val="%1."/>
+      <w:lvlJc w:val="left"/>
+      <w:pPr>
+        <w:ind w:left="1080" w:hanging="360"/>
+      </w:pPr>
+      <w:rPr>
+        <w:rFonts w:hint="default"/>
+      </w:rPr>
+    </w:lvl>
+    <w:lvl w:ilvl="1" w:tplc="04090019" w:tentative="1">
+      <w:start w:val="1"/>
+      <w:numFmt w:val="lowerLetter"/>
+      <w:lvlText w:val="%2."/>
+      <w:lvlJc w:val="left"/>
+      <w:pPr>
+        <w:ind w:left="1800" w:hanging="360"/>
+      </w:pPr>
+    </w:lvl>
+    <w:lvl w:ilvl="2" w:tplc="0409001B" w:tentative="1">
+      <w:start w:val="1"/>
+      <w:numFmt w:val="lowerRoman"/>
+      <w:lvlText w:val="%3."/>
+      <w:lvlJc w:val="right"/>
+      <w:pPr>
+        <w:ind w:left="2520" w:hanging="180"/>
+      </w:pPr>
+    </w:lvl>
+    <w:lvl w:ilvl="3" w:tplc="0409000F" w:tentative="1">
+      <w:start w:val="1"/>
+      <w:numFmt w:val="decimal"/>
+      <w:lvlText w:val="%4."/>
+      <w:lvlJc w:val="left"/>
+      <w:pPr>
+        <w:ind w:left="3240" w:hanging="360"/>
+      </w:pPr>
+    </w:lvl>
+    <w:lvl w:ilvl="4" w:tplc="04090019" w:tentative="1">
+      <w:start w:val="1"/>
+      <w:numFmt w:val="lowerLetter"/>
+      <w:lvlText w:val="%5."/>
+      <w:lvlJc w:val="left"/>
+      <w:pPr>
+        <w:ind w:left="3960" w:hanging="360"/>
+      </w:pPr>
+    </w:lvl>
+    <w:lvl w:ilvl="5" w:tplc="0409001B" w:tentative="1">
+      <w:start w:val="1"/>
+      <w:numFmt w:val="lowerRoman"/>
+      <w:lvlText w:val="%6."/>
+      <w:lvlJc w:val="right"/>
+      <w:pPr>
+        <w:ind w:left="4680" w:hanging="180"/>
+      </w:pPr>
+    </w:lvl>
+    <w:lvl w:ilvl="6" w:tplc="0409000F" w:tentative="1">
+      <w:start w:val="1"/>
+      <w:numFmt w:val="decimal"/>
+      <w:lvlText w:val="%7."/>
+      <w:lvlJc w:val="left"/>
+      <w:pPr>
+        <w:ind w:left="5400" w:hanging="360"/>
+      </w:pPr>
+    </w:lvl>
+    <w:lvl w:ilvl="7" w:tplc="04090019" w:tentative="1">
+      <w:start w:val="1"/>
+      <w:numFmt w:val="lowerLetter"/>
+      <w:lvlText w:val="%8."/>
+      <w:lvlJc w:val="left"/>
+      <w:pPr>
+        <w:ind w:left="6120" w:hanging="360"/>
+      </w:pPr>
+    </w:lvl>
+    <w:lvl w:ilvl="8" w:tplc="0409001B" w:tentative="1">
+      <w:start w:val="1"/>
+      <w:numFmt w:val="lowerRoman"/>
+      <w:lvlText w:val="%9."/>
+      <w:lvlJc w:val="right"/>
+      <w:pPr>
+        <w:ind w:left="6840" w:hanging="180"/>
+      </w:pPr>
+    </w:lvl>
+  </w:abstractNum>
+  <w:abstractNum w:abstractNumId="3" w15:restartNumberingAfterBreak="0">
+    <w:nsid w:val="581E4FC4"/>
+    <w:multiLevelType w:val="hybridMultilevel"/>
+    <w:tmpl w:val="78D4D8AE"/>
+    <w:lvl w:ilvl="0" w:tplc="0409000F">
+      <w:start w:val="1"/>
+      <w:numFmt w:val="decimal"/>
+      <w:lvlText w:val="%1."/>
+      <w:lvlJc w:val="left"/>
+      <w:pPr>
+        <w:ind w:left="720" w:hanging="360"/>
+      </w:pPr>
+      <w:rPr>
+        <w:rFonts w:hint="default"/>
+      </w:rPr>
+    </w:lvl>
+    <w:lvl w:ilvl="1" w:tplc="04090019" w:tentative="1">
+      <w:start w:val="1"/>
+      <w:numFmt w:val="lowerLetter"/>
+      <w:lvlText w:val="%2."/>
+      <w:lvlJc w:val="left"/>
+      <w:pPr>
+        <w:ind w:left="1440" w:hanging="360"/>
+      </w:pPr>
+    </w:lvl>
+    <w:lvl w:ilvl="2" w:tplc="0409001B" w:tentative="1">
+      <w:start w:val="1"/>
+      <w:numFmt w:val="lowerRoman"/>
+      <w:lvlText w:val="%3."/>
+      <w:lvlJc w:val="right"/>
+      <w:pPr>
+        <w:ind w:left="2160" w:hanging="180"/>
+      </w:pPr>
+    </w:lvl>
+    <w:lvl w:ilvl="3" w:tplc="0409000F" w:tentative="1">
+      <w:start w:val="1"/>
+      <w:numFmt w:val="decimal"/>
+      <w:lvlText w:val="%4."/>
+      <w:lvlJc w:val="left"/>
+      <w:pPr>
+        <w:ind w:left="2880" w:hanging="360"/>
+      </w:pPr>
+    </w:lvl>
+    <w:lvl w:ilvl="4" w:tplc="04090019" w:tentative="1">
+      <w:start w:val="1"/>
+      <w:numFmt w:val="lowerLetter"/>
+      <w:lvlText w:val="%5."/>
+      <w:lvlJc w:val="left"/>
+      <w:pPr>
+        <w:ind w:left="3600" w:hanging="360"/>
+      </w:pPr>
+    </w:lvl>
+    <w:lvl w:ilvl="5" w:tplc="0409001B" w:tentative="1">
+      <w:start w:val="1"/>
+      <w:numFmt w:val="lowerRoman"/>
+      <w:lvlText w:val="%6."/>
+      <w:lvlJc w:val="right"/>
+      <w:pPr>
+        <w:ind w:left="4320" w:hanging="180"/>
+      </w:pPr>
+    </w:lvl>
+    <w:lvl w:ilvl="6" w:tplc="0409000F" w:tentative="1">
+      <w:start w:val="1"/>
+      <w:numFmt w:val="decimal"/>
+      <w:lvlText w:val="%7."/>
+      <w:lvlJc w:val="left"/>
+      <w:pPr>
+        <w:ind w:left="5040" w:hanging="360"/>
+      </w:pPr>
+    </w:lvl>
+    <w:lvl w:ilvl="7" w:tplc="04090019" w:tentative="1">
+      <w:start w:val="1"/>
+      <w:numFmt w:val="lowerLetter"/>
+      <w:lvlText w:val="%8."/>
+      <w:lvlJc w:val="left"/>
+      <w:pPr>
+        <w:ind w:left="5760" w:hanging="360"/>
+      </w:pPr>
+    </w:lvl>
+    <w:lvl w:ilvl="8" w:tplc="0409001B" w:tentative="1">
+      <w:start w:val="1"/>
+      <w:numFmt w:val="lowerRoman"/>
+      <w:lvlText w:val="%9."/>
+      <w:lvlJc w:val="right"/>
+      <w:pPr>
+        <w:ind w:left="6480" w:hanging="180"/>
+      </w:pPr>
+    </w:lvl>
+  </w:abstractNum>
+  <w:abstractNum w:abstractNumId="4" w15:restartNumberingAfterBreak="0">
+    <w:nsid w:val="67091046"/>
+    <w:multiLevelType w:val="hybridMultilevel"/>
+    <w:tmpl w:val="CACEB872"/>
+    <w:lvl w:ilvl="0" w:tplc="D9B6C7FC">
+      <w:start w:val="2"/>
+      <w:numFmt w:val="bullet"/>
+      <w:lvlText w:val=""/>
+      <w:lvlJc w:val="left"/>
+      <w:pPr>
+        <w:ind w:left="1080" w:hanging="360"/>
+      </w:pPr>
+      <w:rPr>
+        <w:rFonts w:ascii="Symbol" w:eastAsiaTheme="minorEastAsia" w:hAnsi="Symbol" w:cstheme="minorBidi" w:hint="default"/>
+      </w:rPr>
+    </w:lvl>
+    <w:lvl w:ilvl="1" w:tplc="04090003">
+      <w:start w:val="1"/>
+      <w:numFmt w:val="bullet"/>
+      <w:lvlText w:val="o"/>
+      <w:lvlJc w:val="left"/>
+      <w:pPr>
+        <w:ind w:left="1800" w:hanging="360"/>
+      </w:pPr>
+      <w:rPr>
+        <w:rFonts w:ascii="Courier New" w:hAnsi="Courier New" w:cs="Courier New" w:hint="default"/>
+      </w:rPr>
+    </w:lvl>
+    <w:lvl w:ilvl="2" w:tplc="04090005" w:tentative="1">
+      <w:start w:val="1"/>
+      <w:numFmt w:val="bullet"/>
+      <w:lvlText w:val=""/>
+      <w:lvlJc w:val="left"/>
+      <w:pPr>
+        <w:ind w:left="2520" w:hanging="360"/>
+      </w:pPr>
+      <w:rPr>
+        <w:rFonts w:ascii="Wingdings" w:hAnsi="Wingdings" w:hint="default"/>
+      </w:rPr>
+    </w:lvl>
+    <w:lvl w:ilvl="3" w:tplc="04090001" w:tentative="1">
+      <w:start w:val="1"/>
+      <w:numFmt w:val="bullet"/>
+      <w:lvlText w:val=""/>
+      <w:lvlJc w:val="left"/>
+      <w:pPr>
+        <w:ind w:left="3240" w:hanging="360"/>
+      </w:pPr>
+      <w:rPr>
+        <w:rFonts w:ascii="Symbol" w:hAnsi="Symbol" w:hint="default"/>
+      </w:rPr>
+    </w:lvl>
+    <w:lvl w:ilvl="4" w:tplc="04090003" w:tentative="1">
+      <w:start w:val="1"/>
+      <w:numFmt w:val="bullet"/>
+      <w:lvlText w:val="o"/>
+      <w:lvlJc w:val="left"/>
+      <w:pPr>
+        <w:ind w:left="3960" w:hanging="360"/>
+      </w:pPr>
+      <w:rPr>
+        <w:rFonts w:ascii="Courier New" w:hAnsi="Courier New" w:cs="Courier New" w:hint="default"/>
+      </w:rPr>
+    </w:lvl>
+    <w:lvl w:ilvl="5" w:tplc="04090005" w:tentative="1">
+      <w:start w:val="1"/>
+      <w:numFmt w:val="bullet"/>
+      <w:lvlText w:val=""/>
+      <w:lvlJc w:val="left"/>
+      <w:pPr>
+        <w:ind w:left="4680" w:hanging="360"/>
+      </w:pPr>
+      <w:rPr>
+        <w:rFonts w:ascii="Wingdings" w:hAnsi="Wingdings" w:hint="default"/>
+      </w:rPr>
+    </w:lvl>
+    <w:lvl w:ilvl="6" w:tplc="04090001" w:tentative="1">
+      <w:start w:val="1"/>
+      <w:numFmt w:val="bullet"/>
+      <w:lvlText w:val=""/>
+      <w:lvlJc w:val="left"/>
+      <w:pPr>
+        <w:ind w:left="5400" w:hanging="360"/>
+      </w:pPr>
+      <w:rPr>
+        <w:rFonts w:ascii="Symbol" w:hAnsi="Symbol" w:hint="default"/>
+      </w:rPr>
+    </w:lvl>
+    <w:lvl w:ilvl="7" w:tplc="04090003" w:tentative="1">
+      <w:start w:val="1"/>
+      <w:numFmt w:val="bullet"/>
+      <w:lvlText w:val="o"/>
+      <w:lvlJc w:val="left"/>
+      <w:pPr>
+        <w:ind w:left="6120" w:hanging="360"/>
+      </w:pPr>
+      <w:rPr>
+        <w:rFonts w:ascii="Courier New" w:hAnsi="Courier New" w:cs="Courier New" w:hint="default"/>
+      </w:rPr>
+    </w:lvl>
+    <w:lvl w:ilvl="8" w:tplc="04090005" w:tentative="1">
+      <w:start w:val="1"/>
+      <w:numFmt w:val="bullet"/>
+      <w:lvlText w:val=""/>
+      <w:lvlJc w:val="left"/>
+      <w:pPr>
+        <w:ind w:left="6840" w:hanging="360"/>
+      </w:pPr>
+      <w:rPr>
+        <w:rFonts w:ascii="Wingdings" w:hAnsi="Wingdings" w:hint="default"/>
+      </w:rPr>
+    </w:lvl>
+  </w:abstractNum>
+  <w:num w:numId="1" w16cid:durableId="1188565204">
+    <w:abstractNumId w:val="3"/>
+  </w:num>
+  <w:num w:numId="2" w16cid:durableId="936475989">
+    <w:abstractNumId w:val="1"/>
+  </w:num>
+  <w:num w:numId="3" w16cid:durableId="2085450098">
+    <w:abstractNumId w:val="0"/>
+  </w:num>
+  <w:num w:numId="4" w16cid:durableId="973406950">
+    <w:abstractNumId w:val="4"/>
+  </w:num>
+  <w:num w:numId="5" w16cid:durableId="1205216376">
+    <w:abstractNumId w:val="2"/>
+  </w:num>
+</w:numbering>
 </file>
 
 <file path=word/styles.xml><?xml version="1.0" encoding="utf-8"?>
@@ -464,7 +1332,6 @@
     <w:next w:val="Normal"/>
     <w:link w:val="Heading3Char"/>
     <w:uiPriority w:val="9"/>
-    <w:semiHidden/>
     <w:unhideWhenUsed/>
     <w:qFormat/>
     <w:rsid w:val="00112218"/>
@@ -616,7 +1483,6 @@
   <w:style w:type="character" w:default="1" w:styleId="DefaultParagraphFont">
     <w:name w:val="Default Paragraph Font"/>
     <w:uiPriority w:val="1"/>
-    <w:semiHidden/>
     <w:unhideWhenUsed/>
   </w:style>
   <w:style w:type="table" w:default="1" w:styleId="TableNormal">
@@ -672,7 +1538,6 @@
     <w:basedOn w:val="DefaultParagraphFont"/>
     <w:link w:val="Heading3"/>
     <w:uiPriority w:val="9"/>
-    <w:semiHidden/>
     <w:rsid w:val="00112218"/>
     <w:rPr>
       <w:rFonts w:eastAsiaTheme="majorEastAsia" w:cstheme="majorBidi"/>
@@ -928,6 +1793,18 @@
       <w:smallCaps/>
       <w:color w:val="0F4761" w:themeColor="accent1" w:themeShade="BF"/>
       <w:spacing w:val="5"/>
+    </w:rPr>
+  </w:style>
+  <w:style w:type="character" w:styleId="Hyperlink">
+    <w:name w:val="Hyperlink"/>
+    <w:basedOn w:val="DefaultParagraphFont"/>
+    <w:uiPriority w:val="99"/>
+    <w:semiHidden/>
+    <w:unhideWhenUsed/>
+    <w:rsid w:val="00636BCB"/>
+    <w:rPr>
+      <w:color w:val="0000FF"/>
+      <w:u w:val="single"/>
     </w:rPr>
   </w:style>
 </w:styles>

</xml_diff>